<commit_message>
Updated meeting agenda for this week.
</commit_message>
<xml_diff>
--- a/docs/AJLMeetingAgenda-week3.docx
+++ b/docs/AJLMeetingAgenda-week3.docx
@@ -151,26 +151,26 @@
         </w:numPr>
         <w:spacing w:line="360" w:lineRule="auto"/>
         <w:rPr>
-          <w:highlight w:val="yellow"/>
+          <w:color w:val="00B050"/>
         </w:rPr>
       </w:pPr>
       <w:r>
         <w:rPr>
-          <w:highlight w:val="yellow"/>
+          <w:color w:val="00B050"/>
         </w:rPr>
         <w:t xml:space="preserve">Work with </w:t>
       </w:r>
       <w:proofErr w:type="spellStart"/>
       <w:r>
         <w:rPr>
-          <w:highlight w:val="yellow"/>
+          <w:color w:val="00B050"/>
         </w:rPr>
         <w:t>Kivy</w:t>
       </w:r>
       <w:proofErr w:type="spellEnd"/>
       <w:r>
         <w:rPr>
-          <w:highlight w:val="yellow"/>
+          <w:color w:val="00B050"/>
         </w:rPr>
         <w:t xml:space="preserve"> (Kurtis)</w:t>
       </w:r>
@@ -216,6 +216,51 @@
         </w:numPr>
         <w:spacing w:line="360" w:lineRule="auto"/>
       </w:pPr>
+      <w:r>
+        <w:t xml:space="preserve">Become familiar with </w:t>
+      </w:r>
+      <w:proofErr w:type="spellStart"/>
+      <w:r>
+        <w:t>Sifteo</w:t>
+      </w:r>
+      <w:proofErr w:type="spellEnd"/>
+      <w:r>
+        <w:t xml:space="preserve"> API (all)</w:t>
+      </w:r>
+    </w:p>
+    <w:p>
+      <w:pPr>
+        <w:pStyle w:val="ListParagraph"/>
+        <w:numPr>
+          <w:ilvl w:val="1"/>
+          <w:numId w:val="7"/>
+        </w:numPr>
+        <w:spacing w:line="360" w:lineRule="auto"/>
+      </w:pPr>
+      <w:r>
+        <w:t xml:space="preserve">Conclude </w:t>
+      </w:r>
+      <w:proofErr w:type="spellStart"/>
+      <w:r>
+        <w:t>Kivy</w:t>
+      </w:r>
+      <w:proofErr w:type="spellEnd"/>
+      <w:r>
+        <w:t xml:space="preserve"> investigation (Kurtis/Alex)</w:t>
+      </w:r>
+    </w:p>
+    <w:p>
+      <w:pPr>
+        <w:pStyle w:val="ListParagraph"/>
+        <w:numPr>
+          <w:ilvl w:val="1"/>
+          <w:numId w:val="7"/>
+        </w:numPr>
+        <w:spacing w:line="360" w:lineRule="auto"/>
+      </w:pPr>
+      <w:r>
+        <w:t>Brainstorm sample games (all)</w:t>
+      </w:r>
       <w:bookmarkStart w:id="0" w:name="_GoBack"/>
       <w:bookmarkEnd w:id="0"/>
     </w:p>
@@ -2108,6 +2153,7 @@
     <w:rsid w:val="00332734"/>
     <w:rsid w:val="004576AC"/>
     <w:rsid w:val="00474991"/>
+    <w:rsid w:val="00480ECF"/>
     <w:rsid w:val="004D30B1"/>
     <w:rsid w:val="006378CF"/>
     <w:rsid w:val="00692224"/>

</xml_diff>